<commit_message>
changed phrasing of step 7 in Browse Articles-News
</commit_message>
<xml_diff>
--- a/Phase-3/Temp files/Text Drafts/Login_ProfSettings_WishlistMemories_EditToursEvents_UploadBrowseArticles.docx
+++ b/Phase-3/Temp files/Text Drafts/Login_ProfSettings_WishlistMemories_EditToursEvents_UploadBrowseArticles.docx
@@ -876,7 +876,6 @@
           <w:lang w:val="el-GR"/>
         </w:rPr>
       </w:pPr>
-      <w:bookmarkStart w:id="0" w:name="_GoBack"/>
       <w:r>
         <w:rPr>
           <w:rFonts w:ascii="Roboto" w:hAnsi="Roboto" w:cs="Roboto"/>
@@ -3483,6 +3482,7 @@
           <w:rFonts w:ascii="Roboto" w:hAnsi="Roboto"/>
           <w:sz w:val="24"/>
           <w:szCs w:val="20"/>
+          <w:lang w:val="el-GR"/>
         </w:rPr>
       </w:pPr>
       <w:r>
@@ -4578,7 +4578,7 @@
           <w:szCs w:val="20"/>
           <w:lang w:val="el-GR"/>
         </w:rPr>
-        <w:t xml:space="preserve">Κατά την αναζήτηση, το σύστημα του προτείνει τα </w:t>
+        <w:t xml:space="preserve">Κατά την αναζήτηση, το σύστημα προτείνει </w:t>
       </w:r>
       <w:r>
         <w:rPr>
@@ -4858,7 +4858,16 @@
           <w:szCs w:val="20"/>
           <w:lang w:val="el-GR"/>
         </w:rPr>
-        <w:t xml:space="preserve">το </w:t>
+        <w:t>τις πληροφορίες του</w:t>
+      </w:r>
+      <w:r>
+        <w:rPr>
+          <w:rFonts w:ascii="Roboto" w:hAnsi="Roboto"/>
+          <w:sz w:val="24"/>
+          <w:szCs w:val="20"/>
+          <w:lang w:val="el-GR"/>
+        </w:rPr>
+        <w:t xml:space="preserve"> </w:t>
       </w:r>
       <w:r>
         <w:rPr>
@@ -6042,25 +6051,7 @@
           <w:szCs w:val="20"/>
           <w:lang w:val="el-GR"/>
         </w:rPr>
-        <w:t xml:space="preserve">Ο χειριστής επιλέγει κριτήρια αναζήτησης ή/και αναζητά τίτλο </w:t>
-      </w:r>
-      <w:r>
-        <w:rPr>
-          <w:rFonts w:ascii="Roboto" w:hAnsi="Roboto"/>
-          <w:sz w:val="24"/>
-          <w:szCs w:val="20"/>
-          <w:lang w:val="el-GR"/>
-        </w:rPr>
-        <w:t>εκδήλωσης</w:t>
-      </w:r>
-      <w:r>
-        <w:rPr>
-          <w:rFonts w:ascii="Roboto" w:hAnsi="Roboto"/>
-          <w:sz w:val="24"/>
-          <w:szCs w:val="20"/>
-          <w:lang w:val="el-GR"/>
-        </w:rPr>
-        <w:t xml:space="preserve">. </w:t>
+        <w:t xml:space="preserve">Ο χειριστής επιλέγει κριτήρια αναζήτησης ή/και αναζητά τίτλο εκδήλωσης. </w:t>
       </w:r>
     </w:p>
     <w:p>
@@ -6278,25 +6269,16 @@
           <w:szCs w:val="20"/>
           <w:lang w:val="el-GR"/>
         </w:rPr>
-        <w:t>Πραγματοποιείται ε</w:t>
-      </w:r>
-      <w:r>
-        <w:rPr>
-          <w:rFonts w:ascii="Roboto" w:hAnsi="Roboto"/>
-          <w:sz w:val="24"/>
-          <w:szCs w:val="20"/>
-          <w:lang w:val="el-GR"/>
-        </w:rPr>
-        <w:t>πεξεργασία</w:t>
-      </w:r>
-      <w:r>
-        <w:rPr>
-          <w:rFonts w:ascii="Roboto" w:hAnsi="Roboto"/>
-          <w:sz w:val="24"/>
-          <w:szCs w:val="20"/>
-          <w:lang w:val="el-GR"/>
-        </w:rPr>
-        <w:t xml:space="preserve"> του </w:t>
+        <w:t xml:space="preserve">Ο χειριστής επεξεργάζεται </w:t>
+      </w:r>
+      <w:r>
+        <w:rPr>
+          <w:rFonts w:ascii="Roboto" w:hAnsi="Roboto"/>
+          <w:sz w:val="24"/>
+          <w:szCs w:val="20"/>
+          <w:lang w:val="el-GR"/>
+        </w:rPr>
+        <w:t xml:space="preserve">το </w:t>
       </w:r>
       <w:r>
         <w:rPr>
@@ -6313,123 +6295,43 @@
           <w:szCs w:val="20"/>
           <w:lang w:val="el-GR"/>
         </w:rPr>
-        <w:t xml:space="preserve"> και αλλ</w:t>
-      </w:r>
-      <w:r>
-        <w:rPr>
-          <w:rFonts w:ascii="Roboto" w:hAnsi="Roboto"/>
-          <w:sz w:val="24"/>
-          <w:szCs w:val="20"/>
-          <w:lang w:val="el-GR"/>
-        </w:rPr>
-        <w:t>αγή</w:t>
-      </w:r>
-      <w:r>
-        <w:rPr>
-          <w:rFonts w:ascii="Roboto" w:hAnsi="Roboto"/>
-          <w:sz w:val="24"/>
-          <w:szCs w:val="20"/>
-          <w:lang w:val="el-GR"/>
-        </w:rPr>
-        <w:t xml:space="preserve"> στοιχεί</w:t>
-      </w:r>
-      <w:r>
-        <w:rPr>
-          <w:rFonts w:ascii="Roboto" w:hAnsi="Roboto"/>
-          <w:sz w:val="24"/>
-          <w:szCs w:val="20"/>
-          <w:lang w:val="el-GR"/>
-        </w:rPr>
-        <w:t>ων</w:t>
-      </w:r>
-      <w:r>
-        <w:rPr>
-          <w:rFonts w:ascii="Roboto" w:hAnsi="Roboto"/>
-          <w:sz w:val="24"/>
-          <w:szCs w:val="20"/>
-          <w:lang w:val="el-GR"/>
-        </w:rPr>
-        <w:t xml:space="preserve"> από το χειριστή</w:t>
-      </w:r>
-      <w:r>
-        <w:rPr>
-          <w:rFonts w:ascii="Roboto" w:hAnsi="Roboto"/>
-          <w:sz w:val="24"/>
-          <w:szCs w:val="20"/>
-          <w:lang w:val="el-GR"/>
-        </w:rPr>
-        <w:t>.</w:t>
-      </w:r>
-    </w:p>
-    <w:p>
-      <w:pPr>
-        <w:pStyle w:val="ListParagraph"/>
-        <w:numPr>
-          <w:ilvl w:val="0"/>
-          <w:numId w:val="6"/>
-        </w:numPr>
-        <w:spacing w:after="0"/>
-        <w:jc w:val="both"/>
-        <w:rPr>
-          <w:rFonts w:ascii="Roboto" w:hAnsi="Roboto"/>
-          <w:sz w:val="24"/>
-          <w:szCs w:val="20"/>
-          <w:lang w:val="el-GR"/>
-        </w:rPr>
-      </w:pPr>
-      <w:r>
-        <w:rPr>
-          <w:rFonts w:ascii="Roboto" w:hAnsi="Roboto"/>
-          <w:sz w:val="24"/>
-          <w:szCs w:val="20"/>
-          <w:lang w:val="el-GR"/>
-        </w:rPr>
-        <w:t>Επιβεβαίωση</w:t>
-      </w:r>
-      <w:r>
-        <w:rPr>
-          <w:rFonts w:ascii="Roboto" w:hAnsi="Roboto"/>
-          <w:sz w:val="24"/>
-          <w:szCs w:val="20"/>
-          <w:lang w:val="el-GR"/>
-        </w:rPr>
-        <w:t xml:space="preserve"> τη</w:t>
-      </w:r>
-      <w:r>
-        <w:rPr>
-          <w:rFonts w:ascii="Roboto" w:hAnsi="Roboto"/>
-          <w:sz w:val="24"/>
-          <w:szCs w:val="20"/>
-          <w:lang w:val="el-GR"/>
-        </w:rPr>
-        <w:t>ς</w:t>
-      </w:r>
-      <w:r>
-        <w:rPr>
-          <w:rFonts w:ascii="Roboto" w:hAnsi="Roboto"/>
-          <w:sz w:val="24"/>
-          <w:szCs w:val="20"/>
-          <w:lang w:val="el-GR"/>
-        </w:rPr>
-        <w:t xml:space="preserve"> διαδικασία</w:t>
-      </w:r>
-      <w:r>
-        <w:rPr>
-          <w:rFonts w:ascii="Roboto" w:hAnsi="Roboto"/>
-          <w:sz w:val="24"/>
-          <w:szCs w:val="20"/>
-          <w:lang w:val="el-GR"/>
-        </w:rPr>
-        <w:t>ς</w:t>
-      </w:r>
-      <w:r>
-        <w:rPr>
-          <w:rFonts w:ascii="Roboto" w:hAnsi="Roboto"/>
-          <w:sz w:val="24"/>
-          <w:szCs w:val="20"/>
-          <w:lang w:val="el-GR"/>
-        </w:rPr>
-        <w:t>.</w:t>
+        <w:t xml:space="preserve"> </w:t>
+      </w:r>
+      <w:r>
+        <w:rPr>
+          <w:rFonts w:ascii="Roboto" w:hAnsi="Roboto"/>
+          <w:sz w:val="24"/>
+          <w:szCs w:val="20"/>
+          <w:lang w:val="el-GR"/>
+        </w:rPr>
+        <w:t>και ε</w:t>
+      </w:r>
+      <w:r>
+        <w:rPr>
+          <w:rFonts w:ascii="Roboto" w:hAnsi="Roboto"/>
+          <w:sz w:val="24"/>
+          <w:szCs w:val="20"/>
+          <w:lang w:val="el-GR"/>
+        </w:rPr>
+        <w:t>πιβεβα</w:t>
+      </w:r>
+      <w:r>
+        <w:rPr>
+          <w:rFonts w:ascii="Roboto" w:hAnsi="Roboto"/>
+          <w:sz w:val="24"/>
+          <w:szCs w:val="20"/>
+          <w:lang w:val="el-GR"/>
+        </w:rPr>
+        <w:t xml:space="preserve">ιώνει </w:t>
+      </w:r>
+      <w:r>
+        <w:rPr>
+          <w:rFonts w:ascii="Roboto" w:hAnsi="Roboto"/>
+          <w:sz w:val="24"/>
+          <w:szCs w:val="20"/>
+          <w:lang w:val="el-GR"/>
+        </w:rPr>
+        <w:t>τις αλλαγές.</w:t>
       </w:r>
     </w:p>
     <w:p>
@@ -6956,16 +6858,7 @@
           <w:szCs w:val="20"/>
           <w:lang w:val="el-GR"/>
         </w:rPr>
-        <w:t xml:space="preserve"> </w:t>
-      </w:r>
-      <w:r>
-        <w:rPr>
-          <w:rFonts w:ascii="Roboto" w:hAnsi="Roboto"/>
-          <w:sz w:val="24"/>
-          <w:szCs w:val="20"/>
-          <w:lang w:val="el-GR"/>
-        </w:rPr>
-        <w:t>και έχουν σχετικό τίτλο</w:t>
+        <w:t xml:space="preserve"> και έχουν σχετικό τίτλο</w:t>
       </w:r>
       <w:r>
         <w:rPr>
@@ -7060,7 +6953,34 @@
           <w:szCs w:val="20"/>
           <w:lang w:val="el-GR"/>
         </w:rPr>
-        <w:t>Εμφανίζεται ολόκληρο το άρθρο</w:t>
+        <w:t>Το σύστημα ε</w:t>
+      </w:r>
+      <w:r>
+        <w:rPr>
+          <w:rFonts w:ascii="Roboto" w:hAnsi="Roboto"/>
+          <w:sz w:val="24"/>
+          <w:szCs w:val="20"/>
+          <w:lang w:val="el-GR"/>
+        </w:rPr>
+        <w:t>μφαν</w:t>
+      </w:r>
+      <w:r>
+        <w:rPr>
+          <w:rFonts w:ascii="Roboto" w:hAnsi="Roboto"/>
+          <w:sz w:val="24"/>
+          <w:szCs w:val="20"/>
+          <w:lang w:val="el-GR"/>
+        </w:rPr>
+        <w:t xml:space="preserve">ίζει </w:t>
+      </w:r>
+      <w:r>
+        <w:rPr>
+          <w:rFonts w:ascii="Roboto" w:hAnsi="Roboto"/>
+          <w:sz w:val="24"/>
+          <w:szCs w:val="20"/>
+          <w:lang w:val="el-GR"/>
+        </w:rPr>
+        <w:t>ολόκληρο το άρθρο</w:t>
       </w:r>
       <w:r>
         <w:rPr>
@@ -7155,25 +7075,19 @@
           <w:szCs w:val="20"/>
           <w:lang w:val="el-GR"/>
         </w:rPr>
-        <w:t xml:space="preserve">που </w:t>
-      </w:r>
-      <w:r>
-        <w:rPr>
-          <w:rFonts w:ascii="Roboto" w:hAnsi="Roboto"/>
-          <w:sz w:val="24"/>
-          <w:szCs w:val="20"/>
-          <w:lang w:val="el-GR"/>
-        </w:rPr>
-        <w:t xml:space="preserve">επιστρέφει ως </w:t>
-      </w:r>
-      <w:r>
-        <w:rPr>
-          <w:rFonts w:ascii="Roboto" w:hAnsi="Roboto"/>
-          <w:sz w:val="24"/>
-          <w:szCs w:val="20"/>
-        </w:rPr>
-        <w:t>feedback</w:t>
-      </w:r>
+        <w:t>δημοτικότητας των αντικειμένων στα οποία αναφέρεται το άρθρο</w:t>
+      </w:r>
+      <w:r>
+        <w:rPr>
+          <w:rFonts w:ascii="Roboto" w:hAnsi="Roboto"/>
+          <w:sz w:val="24"/>
+          <w:szCs w:val="20"/>
+          <w:lang w:val="el-GR"/>
+        </w:rPr>
+        <w:t>.</w:t>
+      </w:r>
+      <w:bookmarkStart w:id="0" w:name="_GoBack"/>
+      <w:bookmarkEnd w:id="0"/>
       <w:r>
         <w:rPr>
           <w:rFonts w:ascii="Roboto" w:hAnsi="Roboto"/>
@@ -7182,15 +7096,6 @@
           <w:lang w:val="el-GR"/>
         </w:rPr>
         <w:t xml:space="preserve"> </w:t>
-      </w:r>
-      <w:r>
-        <w:rPr>
-          <w:rFonts w:ascii="Roboto" w:hAnsi="Roboto"/>
-          <w:sz w:val="24"/>
-          <w:szCs w:val="20"/>
-          <w:lang w:val="el-GR"/>
-        </w:rPr>
-        <w:t xml:space="preserve">στους ξεναγούς και τους πολιτιστικούς οργανισμούς. </w:t>
       </w:r>
       <w:r>
         <w:rPr>
@@ -8488,7 +8393,6 @@
         </w:rPr>
       </w:pPr>
     </w:p>
-    <w:bookmarkEnd w:id="0"/>
     <w:p>
       <w:pPr>
         <w:spacing w:after="0"/>
@@ -10417,7 +10321,7 @@
   <a:extraClrSchemeLst/>
   <a:extLst>
     <a:ext uri="{05A4C25C-085E-4340-85A3-A5531E510DB2}">
-      <thm15:themeFamily xmlns:thm15="http://schemas.microsoft.com/office/thememl/2012/main" xmlns="" name="Office Theme" id="{62F939B6-93AF-4DB8-9C6B-D6C7DFDC589F}" vid="{4A3C46E8-61CC-4603-A589-7422A47A8E4A}"/>
+      <thm15:themeFamily xmlns="" xmlns:thm15="http://schemas.microsoft.com/office/thememl/2012/main" name="Office Theme" id="{62F939B6-93AF-4DB8-9C6B-D6C7DFDC589F}" vid="{4A3C46E8-61CC-4603-A589-7422A47A8E4A}"/>
     </a:ext>
   </a:extLst>
 </a:theme>

</xml_diff>